<commit_message>
[DL-04] - final report
</commit_message>
<xml_diff>
--- a/4/Work.docx
+++ b/4/Work.docx
@@ -5815,6 +5815,7 @@
           <w:rFonts w:ascii="Consolas" w:hAnsi="Consolas"/>
           <w:sz w:val="18"/>
           <w:szCs w:val="18"/>
+          <w:lang w:val="en-US"/>
         </w:rPr>
       </w:pPr>
       <w:r>
@@ -5831,6 +5832,7 @@
           <w:rFonts w:ascii="Consolas" w:hAnsi="Consolas"/>
           <w:sz w:val="18"/>
           <w:szCs w:val="18"/>
+          <w:lang w:val="en-US"/>
         </w:rPr>
         <w:t>=5,</w:t>
       </w:r>
@@ -5851,6 +5853,7 @@
           <w:rFonts w:ascii="Consolas" w:hAnsi="Consolas"/>
           <w:sz w:val="18"/>
           <w:szCs w:val="18"/>
+          <w:lang w:val="en-US"/>
         </w:rPr>
         <w:t xml:space="preserve">    </w:t>
       </w:r>
@@ -7621,13 +7624,15 @@
           <w:rFonts w:ascii="Consolas" w:hAnsi="Consolas"/>
           <w:sz w:val="18"/>
           <w:szCs w:val="18"/>
-        </w:rPr>
-      </w:pPr>
-      <w:r>
-        <w:rPr>
-          <w:rFonts w:ascii="Consolas" w:hAnsi="Consolas"/>
-          <w:sz w:val="18"/>
-          <w:szCs w:val="18"/>
+          <w:lang w:val="en-US"/>
+        </w:rPr>
+      </w:pPr>
+      <w:r>
+        <w:rPr>
+          <w:rFonts w:ascii="Consolas" w:hAnsi="Consolas"/>
+          <w:sz w:val="18"/>
+          <w:szCs w:val="18"/>
+          <w:lang w:val="en-US"/>
         </w:rPr>
         <w:t>df.tail()</w:t>
       </w:r>
@@ -7641,6 +7646,7 @@
           <w:rFonts w:ascii="Consolas" w:hAnsi="Consolas"/>
           <w:sz w:val="18"/>
           <w:szCs w:val="18"/>
+          <w:lang w:val="en-US"/>
         </w:rPr>
       </w:pPr>
     </w:p>
@@ -8422,15 +8428,42 @@
           <w:rFonts w:ascii="Times New Roman" w:hAnsi="Times New Roman"/>
           <w:sz w:val="28"/>
           <w:szCs w:val="28"/>
-        </w:rPr>
-      </w:pPr>
-      <w:r>
-        <w:rPr>
-          <w:rFonts w:ascii="Times New Roman" w:hAnsi="Times New Roman"/>
-          <w:sz w:val="28"/>
-          <w:szCs w:val="28"/>
-        </w:rPr>
-        <w:t>После этого я запустил обучение ещё раз. Код реализации:</w:t>
+          <w:lang w:val="en-US"/>
+        </w:rPr>
+      </w:pPr>
+      <w:r>
+        <w:rPr>
+          <w:rFonts w:ascii="Times New Roman" w:hAnsi="Times New Roman"/>
+          <w:sz w:val="28"/>
+          <w:szCs w:val="28"/>
+        </w:rPr>
+        <w:t>После этого я запустил обучение ещё раз. Код</w:t>
+      </w:r>
+      <w:r>
+        <w:rPr>
+          <w:rFonts w:ascii="Times New Roman" w:hAnsi="Times New Roman"/>
+          <w:sz w:val="28"/>
+          <w:szCs w:val="28"/>
+          <w:lang w:val="en-US"/>
+        </w:rPr>
+        <w:t xml:space="preserve"> </w:t>
+      </w:r>
+      <w:r>
+        <w:rPr>
+          <w:rFonts w:ascii="Times New Roman" w:hAnsi="Times New Roman"/>
+          <w:sz w:val="28"/>
+          <w:szCs w:val="28"/>
+        </w:rPr>
+        <w:t>реализации</w:t>
+      </w:r>
+      <w:r>
+        <w:rPr>
+          <w:rFonts w:ascii="Times New Roman" w:hAnsi="Times New Roman"/>
+          <w:sz w:val="28"/>
+          <w:szCs w:val="28"/>
+          <w:lang w:val="en-US"/>
+        </w:rPr>
+        <w:t>:</w:t>
       </w:r>
     </w:p>
     <w:p>
@@ -9883,17 +9916,50 @@
           <w:rFonts w:ascii="Consolas" w:hAnsi="Consolas"/>
           <w:sz w:val="18"/>
           <w:szCs w:val="18"/>
-          <w:lang w:val="en-US"/>
-        </w:rPr>
-      </w:pPr>
-      <w:r>
-        <w:rPr>
-          <w:rFonts w:ascii="Consolas" w:hAnsi="Consolas"/>
-          <w:sz w:val="18"/>
-          <w:szCs w:val="18"/>
-          <w:lang w:val="en-US"/>
-        </w:rPr>
-        <w:t xml:space="preserve">    callbacks=callbacks_list</w:t>
+        </w:rPr>
+      </w:pPr>
+      <w:r>
+        <w:rPr>
+          <w:rFonts w:ascii="Consolas" w:hAnsi="Consolas"/>
+          <w:sz w:val="18"/>
+          <w:szCs w:val="18"/>
+          <w:lang w:val="en-US"/>
+        </w:rPr>
+        <w:t xml:space="preserve">    callbacks</w:t>
+      </w:r>
+      <w:r>
+        <w:rPr>
+          <w:rFonts w:ascii="Consolas" w:hAnsi="Consolas"/>
+          <w:sz w:val="18"/>
+          <w:szCs w:val="18"/>
+        </w:rPr>
+        <w:t>=</w:t>
+      </w:r>
+      <w:r>
+        <w:rPr>
+          <w:rFonts w:ascii="Consolas" w:hAnsi="Consolas"/>
+          <w:sz w:val="18"/>
+          <w:szCs w:val="18"/>
+          <w:lang w:val="en-US"/>
+        </w:rPr>
+        <w:t>callbacks</w:t>
+      </w:r>
+      <w:r>
+        <w:rPr>
+          <w:rFonts w:ascii="Consolas" w:hAnsi="Consolas"/>
+          <w:sz w:val="18"/>
+          <w:szCs w:val="18"/>
+        </w:rPr>
+        <w:t>_</w:t>
+      </w:r>
+      <w:r>
+        <w:rPr>
+          <w:rFonts w:ascii="Consolas" w:hAnsi="Consolas"/>
+          <w:sz w:val="18"/>
+          <w:szCs w:val="18"/>
+          <w:lang w:val="en-US"/>
+        </w:rPr>
+        <w:t>list</w:t>
       </w:r>
     </w:p>
     <w:p>
@@ -9909,15 +9975,13 @@
           <w:rFonts w:ascii="Consolas" w:hAnsi="Consolas"/>
           <w:sz w:val="18"/>
           <w:szCs w:val="18"/>
-          <w:lang w:val="en-US"/>
-        </w:rPr>
-      </w:pPr>
-      <w:r>
-        <w:rPr>
-          <w:rFonts w:ascii="Consolas" w:hAnsi="Consolas"/>
-          <w:sz w:val="18"/>
-          <w:szCs w:val="18"/>
-          <w:lang w:val="en-US"/>
+        </w:rPr>
+      </w:pPr>
+      <w:r>
+        <w:rPr>
+          <w:rFonts w:ascii="Consolas" w:hAnsi="Consolas"/>
+          <w:sz w:val="18"/>
+          <w:szCs w:val="18"/>
         </w:rPr>
         <w:t>)</w:t>
       </w:r>
@@ -9935,7 +9999,6 @@
           <w:rFonts w:ascii="Times New Roman" w:hAnsi="Times New Roman"/>
           <w:sz w:val="28"/>
           <w:szCs w:val="28"/>
-          <w:lang w:val="en-US"/>
         </w:rPr>
       </w:pPr>
     </w:p>
@@ -11228,7 +11291,39 @@
           <w:sz w:val="28"/>
           <w:szCs w:val="28"/>
         </w:rPr>
-        <w:t>Как мне кажется, если её обучать дольше, то тех результатов, которые были в статье, можно было бы добиться.</w:t>
+        <w:t xml:space="preserve">Как мне кажется, если её обучать дольше, то </w:t>
+      </w:r>
+      <w:r>
+        <w:rPr>
+          <w:rFonts w:ascii="Times New Roman" w:hAnsi="Times New Roman"/>
+          <w:sz w:val="28"/>
+          <w:szCs w:val="28"/>
+        </w:rPr>
+        <w:t xml:space="preserve">можно было бы достичь </w:t>
+      </w:r>
+      <w:r>
+        <w:rPr>
+          <w:rFonts w:ascii="Times New Roman" w:hAnsi="Times New Roman"/>
+          <w:sz w:val="28"/>
+          <w:szCs w:val="28"/>
+        </w:rPr>
+        <w:t>тех результатов, которые были в стат</w:t>
+      </w:r>
+      <w:r>
+        <w:rPr>
+          <w:rFonts w:ascii="Times New Roman" w:hAnsi="Times New Roman"/>
+          <w:sz w:val="28"/>
+          <w:szCs w:val="28"/>
+        </w:rPr>
+        <w:t>ье</w:t>
+      </w:r>
+      <w:r>
+        <w:rPr>
+          <w:rFonts w:ascii="Times New Roman" w:hAnsi="Times New Roman"/>
+          <w:sz w:val="28"/>
+          <w:szCs w:val="28"/>
+        </w:rPr>
+        <w:t>.</w:t>
       </w:r>
     </w:p>
     <w:p>
@@ -11290,6 +11385,14 @@
           <w:szCs w:val="28"/>
         </w:rPr>
         <w:t xml:space="preserve"> и её использование на андроид, а в чётвертом пункте как раз-таки шла речь о реализации приложения, поэтому в этом пукте я просто сделал несколько снимков на свой телефон, и нашёл несколько изображений в интернете, и протестировал модель на этих картинках</w:t>
+      </w:r>
+      <w:r>
+        <w:rPr>
+          <w:rFonts w:ascii="Times New Roman" w:hAnsi="Times New Roman"/>
+          <w:sz w:val="28"/>
+          <w:szCs w:val="28"/>
+        </w:rPr>
+        <w:t>. Результат распознавания одной из картинок</w:t>
       </w:r>
       <w:r>
         <w:rPr>
@@ -11482,6 +11585,7 @@
         <w:shd w:val="clear" w:color="auto" w:fill="FFFFFF" w:themeFill="background1"/>
         <w:spacing w:after="0" w:line="276" w:lineRule="auto"/>
         <w:ind w:firstLine="426"/>
+        <w:jc w:val="both"/>
         <w:rPr>
           <w:rFonts w:ascii="Times New Roman" w:hAnsi="Times New Roman"/>
           <w:noProof/>
@@ -11518,7 +11622,7 @@
           <w:szCs w:val="28"/>
           <w:lang w:eastAsia="ru-RU"/>
         </w:rPr>
-        <w:t>Я решил не ограничиваться одной андроид платформой и написать кроссплатформенное приложение (</w:t>
+        <w:t>Я решил не ограничиваться одной платформой и написать кроссплатформенное приложение (</w:t>
       </w:r>
       <w:r>
         <w:rPr>
@@ -11550,8 +11654,6 @@
         </w:rPr>
         <w:t>Android</w:t>
       </w:r>
-      <w:bookmarkStart w:id="1" w:name="_GoBack"/>
-      <w:bookmarkEnd w:id="1"/>
       <w:r>
         <w:rPr>
           <w:rFonts w:ascii="Times New Roman" w:hAnsi="Times New Roman"/>
@@ -11570,14 +11672,9 @@
           <w:szCs w:val="28"/>
           <w:lang w:eastAsia="ru-RU"/>
         </w:rPr>
-        <w:t>:</w:t>
-      </w:r>
-    </w:p>
-    <w:p>
-      <w:pPr>
-        <w:shd w:val="clear" w:color="auto" w:fill="FFFFFF" w:themeFill="background1"/>
-        <w:spacing w:after="0" w:line="276" w:lineRule="auto"/>
-        <w:ind w:firstLine="426"/>
+        <w:t xml:space="preserve">. </w:t>
+      </w:r>
+      <w:r>
         <w:rPr>
           <w:rFonts w:ascii="Times New Roman" w:hAnsi="Times New Roman"/>
           <w:noProof/>
@@ -11585,326 +11682,468 @@
           <w:szCs w:val="28"/>
           <w:lang w:eastAsia="ru-RU"/>
         </w:rPr>
-      </w:pPr>
-    </w:p>
-    <w:p>
-      <w:pPr>
-        <w:shd w:val="clear" w:color="auto" w:fill="FFFFFF" w:themeFill="background1"/>
-        <w:spacing w:after="0" w:line="276" w:lineRule="auto"/>
-        <w:ind w:firstLine="708"/>
-        <w:rPr>
-          <w:rFonts w:ascii="Consolas" w:hAnsi="Consolas"/>
+        <w:t xml:space="preserve">В качестве фреймворка я решил использовать </w:t>
+      </w:r>
+      <w:r>
+        <w:rPr>
+          <w:rFonts w:ascii="Times New Roman" w:hAnsi="Times New Roman"/>
           <w:noProof/>
-          <w:sz w:val="18"/>
-          <w:szCs w:val="18"/>
+          <w:sz w:val="28"/>
+          <w:szCs w:val="28"/>
           <w:lang w:val="en-US" w:eastAsia="ru-RU"/>
         </w:rPr>
-      </w:pPr>
-      <w:r>
-        <w:rPr>
-          <w:rFonts w:ascii="Consolas" w:hAnsi="Consolas"/>
+        <w:t>React</w:t>
+      </w:r>
+      <w:r>
+        <w:rPr>
+          <w:rFonts w:ascii="Times New Roman" w:hAnsi="Times New Roman"/>
           <w:noProof/>
-          <w:sz w:val="18"/>
-          <w:szCs w:val="18"/>
+          <w:sz w:val="28"/>
+          <w:szCs w:val="28"/>
           <w:lang w:eastAsia="ru-RU"/>
         </w:rPr>
         <w:t xml:space="preserve"> </w:t>
       </w:r>
       <w:r>
         <w:rPr>
-          <w:rFonts w:ascii="Consolas" w:hAnsi="Consolas"/>
+          <w:rFonts w:ascii="Times New Roman" w:hAnsi="Times New Roman"/>
           <w:noProof/>
-          <w:sz w:val="18"/>
-          <w:szCs w:val="18"/>
+          <w:sz w:val="28"/>
+          <w:szCs w:val="28"/>
           <w:lang w:val="en-US" w:eastAsia="ru-RU"/>
         </w:rPr>
-        <w:t>file</w:t>
-      </w:r>
-      <w:r>
-        <w:rPr>
-          <w:rFonts w:ascii="Consolas" w:hAnsi="Consolas"/>
+        <w:t>Native</w:t>
+      </w:r>
+      <w:r>
+        <w:rPr>
+          <w:rFonts w:ascii="Times New Roman" w:hAnsi="Times New Roman"/>
           <w:noProof/>
-          <w:sz w:val="18"/>
-          <w:szCs w:val="18"/>
+          <w:sz w:val="28"/>
+          <w:szCs w:val="28"/>
+          <w:lang w:eastAsia="ru-RU"/>
+        </w:rPr>
+        <w:t xml:space="preserve">. Поскольку изначально я обучал модель на </w:t>
+      </w:r>
+      <w:r>
+        <w:rPr>
+          <w:rFonts w:ascii="Times New Roman" w:hAnsi="Times New Roman"/>
+          <w:noProof/>
+          <w:sz w:val="28"/>
+          <w:szCs w:val="28"/>
           <w:lang w:val="en-US" w:eastAsia="ru-RU"/>
         </w:rPr>
-        <w:t>_</w:t>
-      </w:r>
-      <w:r>
-        <w:rPr>
-          <w:rFonts w:ascii="Consolas" w:hAnsi="Consolas"/>
+        <w:t>keras</w:t>
+      </w:r>
+      <w:r>
+        <w:rPr>
+          <w:rFonts w:ascii="Times New Roman" w:hAnsi="Times New Roman"/>
           <w:noProof/>
-          <w:sz w:val="18"/>
-          <w:szCs w:val="18"/>
+          <w:sz w:val="28"/>
+          <w:szCs w:val="28"/>
+          <w:lang w:eastAsia="ru-RU"/>
+        </w:rPr>
+        <w:t xml:space="preserve">, используя </w:t>
+      </w:r>
+      <w:r>
+        <w:rPr>
+          <w:rFonts w:ascii="Times New Roman" w:hAnsi="Times New Roman"/>
+          <w:noProof/>
+          <w:sz w:val="28"/>
+          <w:szCs w:val="28"/>
           <w:lang w:val="en-US" w:eastAsia="ru-RU"/>
         </w:rPr>
-        <w:t>path</w:t>
-      </w:r>
-      <w:r>
-        <w:rPr>
-          <w:rFonts w:ascii="Consolas" w:hAnsi="Consolas"/>
+        <w:t>TensorFlow</w:t>
+      </w:r>
+      <w:r>
+        <w:rPr>
+          <w:rFonts w:ascii="Times New Roman" w:hAnsi="Times New Roman"/>
           <w:noProof/>
-          <w:sz w:val="18"/>
-          <w:szCs w:val="18"/>
+          <w:sz w:val="28"/>
+          <w:szCs w:val="28"/>
+          <w:lang w:eastAsia="ru-RU"/>
+        </w:rPr>
+        <w:t xml:space="preserve"> </w:t>
+      </w:r>
+      <w:r>
+        <w:rPr>
+          <w:rFonts w:ascii="Times New Roman" w:hAnsi="Times New Roman"/>
+          <w:noProof/>
+          <w:sz w:val="28"/>
+          <w:szCs w:val="28"/>
+          <w:lang w:eastAsia="ru-RU"/>
+        </w:rPr>
+        <w:t xml:space="preserve">в качестве бекенда, у меня было несколько </w:t>
+      </w:r>
+      <w:r>
+        <w:rPr>
+          <w:rFonts w:ascii="Times New Roman" w:hAnsi="Times New Roman"/>
+          <w:noProof/>
+          <w:sz w:val="28"/>
+          <w:szCs w:val="28"/>
+          <w:lang w:eastAsia="ru-RU"/>
+        </w:rPr>
+        <w:lastRenderedPageBreak/>
+        <w:t xml:space="preserve">вариантов интеграции: экспорт модели в </w:t>
+      </w:r>
+      <w:r>
+        <w:rPr>
+          <w:rFonts w:ascii="Times New Roman" w:hAnsi="Times New Roman"/>
+          <w:noProof/>
+          <w:sz w:val="28"/>
+          <w:szCs w:val="28"/>
+          <w:lang w:eastAsia="ru-RU"/>
+        </w:rPr>
+        <w:t>.</w:t>
+      </w:r>
+      <w:r>
+        <w:rPr>
+          <w:rFonts w:ascii="Times New Roman" w:hAnsi="Times New Roman"/>
+          <w:noProof/>
+          <w:sz w:val="28"/>
+          <w:szCs w:val="28"/>
           <w:lang w:val="en-US" w:eastAsia="ru-RU"/>
         </w:rPr>
-        <w:t xml:space="preserve"> = </w:t>
-      </w:r>
-      <w:r>
-        <w:rPr>
-          <w:rFonts w:ascii="Consolas" w:hAnsi="Consolas"/>
+        <w:t>tflite</w:t>
+      </w:r>
+      <w:r>
+        <w:rPr>
+          <w:rFonts w:ascii="Times New Roman" w:hAnsi="Times New Roman"/>
           <w:noProof/>
-          <w:sz w:val="18"/>
-          <w:szCs w:val="18"/>
+          <w:sz w:val="28"/>
+          <w:szCs w:val="28"/>
+          <w:lang w:eastAsia="ru-RU"/>
+        </w:rPr>
+        <w:t xml:space="preserve"> </w:t>
+      </w:r>
+      <w:r>
+        <w:rPr>
+          <w:rFonts w:ascii="Times New Roman" w:hAnsi="Times New Roman"/>
+          <w:noProof/>
+          <w:sz w:val="28"/>
+          <w:szCs w:val="28"/>
+          <w:lang w:eastAsia="ru-RU"/>
+        </w:rPr>
+        <w:t xml:space="preserve">формат и экспорт в </w:t>
+      </w:r>
+      <w:r>
+        <w:rPr>
+          <w:rFonts w:ascii="Times New Roman" w:hAnsi="Times New Roman"/>
+          <w:noProof/>
+          <w:sz w:val="28"/>
+          <w:szCs w:val="28"/>
           <w:lang w:val="en-US" w:eastAsia="ru-RU"/>
         </w:rPr>
-        <w:t>os</w:t>
-      </w:r>
-      <w:r>
-        <w:rPr>
-          <w:rFonts w:ascii="Consolas" w:hAnsi="Consolas"/>
+        <w:t>tfjs</w:t>
+      </w:r>
+      <w:r>
+        <w:rPr>
+          <w:rFonts w:ascii="Times New Roman" w:hAnsi="Times New Roman"/>
           <w:noProof/>
-          <w:sz w:val="18"/>
-          <w:szCs w:val="18"/>
+          <w:sz w:val="28"/>
+          <w:szCs w:val="28"/>
+          <w:lang w:eastAsia="ru-RU"/>
+        </w:rPr>
+        <w:t xml:space="preserve">. </w:t>
+      </w:r>
+      <w:r>
+        <w:rPr>
+          <w:rFonts w:ascii="Times New Roman" w:hAnsi="Times New Roman"/>
+          <w:noProof/>
+          <w:sz w:val="28"/>
+          <w:szCs w:val="28"/>
+          <w:lang w:eastAsia="ru-RU"/>
+        </w:rPr>
+        <w:t xml:space="preserve">Я решил попробовать поработать с </w:t>
+      </w:r>
+      <w:r>
+        <w:rPr>
+          <w:rFonts w:ascii="Times New Roman" w:hAnsi="Times New Roman"/>
+          <w:noProof/>
+          <w:sz w:val="28"/>
+          <w:szCs w:val="28"/>
           <w:lang w:val="en-US" w:eastAsia="ru-RU"/>
         </w:rPr>
-        <w:t>.</w:t>
-      </w:r>
-      <w:r>
-        <w:rPr>
-          <w:rFonts w:ascii="Consolas" w:hAnsi="Consolas"/>
+        <w:t>tfjs</w:t>
+      </w:r>
+      <w:r>
+        <w:rPr>
+          <w:rFonts w:ascii="Times New Roman" w:hAnsi="Times New Roman"/>
           <w:noProof/>
-          <w:sz w:val="18"/>
-          <w:szCs w:val="18"/>
+          <w:sz w:val="28"/>
+          <w:szCs w:val="28"/>
+          <w:lang w:eastAsia="ru-RU"/>
+        </w:rPr>
+        <w:t xml:space="preserve">, </w:t>
+      </w:r>
+      <w:r>
+        <w:rPr>
+          <w:rFonts w:ascii="Times New Roman" w:hAnsi="Times New Roman"/>
+          <w:noProof/>
+          <w:sz w:val="28"/>
+          <w:szCs w:val="28"/>
+          <w:lang w:eastAsia="ru-RU"/>
+        </w:rPr>
+        <w:t xml:space="preserve">используя </w:t>
+      </w:r>
+      <w:r>
+        <w:rPr>
+          <w:rFonts w:ascii="Times New Roman" w:hAnsi="Times New Roman"/>
+          <w:noProof/>
+          <w:sz w:val="28"/>
+          <w:szCs w:val="28"/>
           <w:lang w:val="en-US" w:eastAsia="ru-RU"/>
         </w:rPr>
-        <w:t>path</w:t>
-      </w:r>
-      <w:r>
-        <w:rPr>
-          <w:rFonts w:ascii="Consolas" w:hAnsi="Consolas"/>
+        <w:t>WebGL</w:t>
+      </w:r>
+      <w:r>
+        <w:rPr>
+          <w:rFonts w:ascii="Times New Roman" w:hAnsi="Times New Roman"/>
           <w:noProof/>
-          <w:sz w:val="18"/>
-          <w:szCs w:val="18"/>
+          <w:sz w:val="28"/>
+          <w:szCs w:val="28"/>
+          <w:lang w:eastAsia="ru-RU"/>
+        </w:rPr>
+        <w:t xml:space="preserve">, который позволяет запускать нейронную сеть на </w:t>
+      </w:r>
+      <w:r>
+        <w:rPr>
+          <w:rFonts w:ascii="Times New Roman" w:hAnsi="Times New Roman"/>
+          <w:noProof/>
+          <w:sz w:val="28"/>
+          <w:szCs w:val="28"/>
           <w:lang w:val="en-US" w:eastAsia="ru-RU"/>
         </w:rPr>
-        <w:t>.</w:t>
-      </w:r>
-      <w:r>
-        <w:rPr>
-          <w:rFonts w:ascii="Consolas" w:hAnsi="Consolas"/>
+        <w:t>GPU</w:t>
+      </w:r>
+      <w:r>
+        <w:rPr>
+          <w:rFonts w:ascii="Times New Roman" w:hAnsi="Times New Roman"/>
           <w:noProof/>
-          <w:sz w:val="18"/>
-          <w:szCs w:val="18"/>
+          <w:sz w:val="28"/>
+          <w:szCs w:val="28"/>
+          <w:lang w:eastAsia="ru-RU"/>
+        </w:rPr>
+        <w:t xml:space="preserve">. </w:t>
+      </w:r>
+      <w:r>
+        <w:rPr>
+          <w:rFonts w:ascii="Times New Roman" w:hAnsi="Times New Roman"/>
+          <w:noProof/>
+          <w:sz w:val="28"/>
+          <w:szCs w:val="28"/>
+          <w:lang w:eastAsia="ru-RU"/>
+        </w:rPr>
+        <w:t xml:space="preserve">Использование </w:t>
+      </w:r>
+      <w:r>
+        <w:rPr>
+          <w:rFonts w:ascii="Times New Roman" w:hAnsi="Times New Roman"/>
+          <w:noProof/>
+          <w:sz w:val="28"/>
+          <w:szCs w:val="28"/>
           <w:lang w:val="en-US" w:eastAsia="ru-RU"/>
         </w:rPr>
-        <w:t>join</w:t>
-      </w:r>
-      <w:r>
-        <w:rPr>
-          <w:rFonts w:ascii="Consolas" w:hAnsi="Consolas"/>
+        <w:t>tflite</w:t>
+      </w:r>
+      <w:r>
+        <w:rPr>
+          <w:rFonts w:ascii="Times New Roman" w:hAnsi="Times New Roman"/>
           <w:noProof/>
-          <w:sz w:val="18"/>
-          <w:szCs w:val="18"/>
+          <w:sz w:val="28"/>
+          <w:szCs w:val="28"/>
+          <w:lang w:eastAsia="ru-RU"/>
+        </w:rPr>
+        <w:t xml:space="preserve"> </w:t>
+      </w:r>
+      <w:r>
+        <w:rPr>
+          <w:rFonts w:ascii="Times New Roman" w:hAnsi="Times New Roman"/>
+          <w:noProof/>
+          <w:sz w:val="28"/>
+          <w:szCs w:val="28"/>
+          <w:lang w:eastAsia="ru-RU"/>
+        </w:rPr>
+        <w:t xml:space="preserve">формата можно считать более «нативным» решением, однако использование </w:t>
+      </w:r>
+      <w:r>
+        <w:rPr>
+          <w:rFonts w:ascii="Times New Roman" w:hAnsi="Times New Roman"/>
+          <w:noProof/>
+          <w:sz w:val="28"/>
+          <w:szCs w:val="28"/>
           <w:lang w:val="en-US" w:eastAsia="ru-RU"/>
         </w:rPr>
-        <w:t>(</w:t>
-      </w:r>
-      <w:r>
-        <w:rPr>
-          <w:rFonts w:ascii="Consolas" w:hAnsi="Consolas"/>
+        <w:t>tfjs</w:t>
+      </w:r>
+      <w:r>
+        <w:rPr>
+          <w:rFonts w:ascii="Times New Roman" w:hAnsi="Times New Roman"/>
           <w:noProof/>
-          <w:sz w:val="18"/>
-          <w:szCs w:val="18"/>
+          <w:sz w:val="28"/>
+          <w:szCs w:val="28"/>
+          <w:lang w:eastAsia="ru-RU"/>
+        </w:rPr>
+        <w:t xml:space="preserve"> является более гибким, потому что можно использовать все концепции </w:t>
+      </w:r>
+      <w:r>
+        <w:rPr>
+          <w:rFonts w:ascii="Times New Roman" w:hAnsi="Times New Roman"/>
+          <w:noProof/>
+          <w:sz w:val="28"/>
+          <w:szCs w:val="28"/>
           <w:lang w:val="en-US" w:eastAsia="ru-RU"/>
         </w:rPr>
-        <w:t>os</w:t>
-      </w:r>
-      <w:r>
-        <w:rPr>
-          <w:rFonts w:ascii="Consolas" w:hAnsi="Consolas"/>
+        <w:t>ReactNative</w:t>
+      </w:r>
+      <w:r>
+        <w:rPr>
+          <w:rFonts w:ascii="Times New Roman" w:hAnsi="Times New Roman"/>
           <w:noProof/>
-          <w:sz w:val="18"/>
-          <w:szCs w:val="18"/>
+          <w:sz w:val="28"/>
+          <w:szCs w:val="28"/>
+          <w:lang w:eastAsia="ru-RU"/>
+        </w:rPr>
+        <w:t xml:space="preserve"> </w:t>
+      </w:r>
+      <w:r>
+        <w:rPr>
+          <w:rFonts w:ascii="Times New Roman" w:hAnsi="Times New Roman"/>
+          <w:noProof/>
+          <w:sz w:val="28"/>
+          <w:szCs w:val="28"/>
+          <w:lang w:eastAsia="ru-RU"/>
+        </w:rPr>
+        <w:t xml:space="preserve">и шарить общий код между мобилками и браузером. Также мне была интересна производительность именно </w:t>
+      </w:r>
+      <w:r>
+        <w:rPr>
+          <w:rFonts w:ascii="Times New Roman" w:hAnsi="Times New Roman"/>
+          <w:noProof/>
+          <w:sz w:val="28"/>
+          <w:szCs w:val="28"/>
           <w:lang w:val="en-US" w:eastAsia="ru-RU"/>
         </w:rPr>
-        <w:t>.</w:t>
-      </w:r>
-      <w:r>
-        <w:rPr>
-          <w:rFonts w:ascii="Consolas" w:hAnsi="Consolas"/>
+        <w:t>tfjs</w:t>
+      </w:r>
+      <w:r>
+        <w:rPr>
+          <w:rFonts w:ascii="Times New Roman" w:hAnsi="Times New Roman"/>
           <w:noProof/>
-          <w:sz w:val="18"/>
-          <w:szCs w:val="18"/>
+          <w:sz w:val="28"/>
+          <w:szCs w:val="28"/>
+          <w:lang w:eastAsia="ru-RU"/>
+        </w:rPr>
+        <w:t xml:space="preserve"> </w:t>
+      </w:r>
+      <w:r>
+        <w:rPr>
+          <w:rFonts w:ascii="Times New Roman" w:hAnsi="Times New Roman"/>
+          <w:noProof/>
+          <w:sz w:val="28"/>
+          <w:szCs w:val="28"/>
+          <w:lang w:eastAsia="ru-RU"/>
+        </w:rPr>
+        <w:t>модели на мобильных девайсах.</w:t>
+      </w:r>
+    </w:p>
+    <w:p>
+      <w:pPr>
+        <w:shd w:val="clear" w:color="auto" w:fill="FFFFFF" w:themeFill="background1"/>
+        <w:spacing w:after="0" w:line="276" w:lineRule="auto"/>
+        <w:ind w:firstLine="426"/>
+        <w:jc w:val="both"/>
+        <w:rPr>
+          <w:rFonts w:ascii="Times New Roman" w:hAnsi="Times New Roman"/>
+          <w:noProof/>
+          <w:sz w:val="28"/>
+          <w:szCs w:val="28"/>
+          <w:lang w:eastAsia="ru-RU"/>
+        </w:rPr>
+      </w:pPr>
+      <w:r>
+        <w:rPr>
+          <w:rFonts w:ascii="Times New Roman" w:hAnsi="Times New Roman"/>
+          <w:noProof/>
+          <w:sz w:val="28"/>
+          <w:szCs w:val="28"/>
+          <w:lang w:eastAsia="ru-RU"/>
+        </w:rPr>
+        <w:t xml:space="preserve">Итоговая производительность оказалась довольно неплохой: </w:t>
+      </w:r>
+      <w:r>
+        <w:rPr>
+          <w:rFonts w:ascii="Times New Roman" w:hAnsi="Times New Roman"/>
+          <w:noProof/>
+          <w:sz w:val="28"/>
+          <w:szCs w:val="28"/>
+          <w:lang w:eastAsia="ru-RU"/>
+        </w:rPr>
+        <w:t>200-300</w:t>
+      </w:r>
+      <w:r>
+        <w:rPr>
+          <w:rFonts w:ascii="Times New Roman" w:hAnsi="Times New Roman"/>
+          <w:noProof/>
+          <w:sz w:val="28"/>
+          <w:szCs w:val="28"/>
+          <w:lang w:eastAsia="ru-RU"/>
+        </w:rPr>
+        <w:t>мс</w:t>
+      </w:r>
+      <w:r>
+        <w:rPr>
+          <w:rFonts w:ascii="Times New Roman" w:hAnsi="Times New Roman"/>
+          <w:noProof/>
+          <w:sz w:val="28"/>
+          <w:szCs w:val="28"/>
+          <w:lang w:eastAsia="ru-RU"/>
+        </w:rPr>
+        <w:t xml:space="preserve"> </w:t>
+      </w:r>
+      <w:r>
+        <w:rPr>
+          <w:rFonts w:ascii="Times New Roman" w:hAnsi="Times New Roman"/>
+          <w:noProof/>
+          <w:sz w:val="28"/>
+          <w:szCs w:val="28"/>
+          <w:lang w:eastAsia="ru-RU"/>
+        </w:rPr>
+        <w:t xml:space="preserve">уходило на </w:t>
+      </w:r>
+      <w:r>
+        <w:rPr>
+          <w:rFonts w:ascii="Times New Roman" w:hAnsi="Times New Roman"/>
+          <w:noProof/>
+          <w:sz w:val="28"/>
+          <w:szCs w:val="28"/>
           <w:lang w:val="en-US" w:eastAsia="ru-RU"/>
         </w:rPr>
-        <w:t>path</w:t>
-      </w:r>
-      <w:r>
-        <w:rPr>
-          <w:rFonts w:ascii="Consolas" w:hAnsi="Consolas"/>
+        <w:t>feedforward</w:t>
+      </w:r>
+      <w:r>
+        <w:rPr>
+          <w:rFonts w:ascii="Times New Roman" w:hAnsi="Times New Roman"/>
           <w:noProof/>
-          <w:sz w:val="18"/>
-          <w:szCs w:val="18"/>
-          <w:lang w:val="en-US" w:eastAsia="ru-RU"/>
-        </w:rPr>
-        <w:t>.</w:t>
-      </w:r>
-      <w:r>
-        <w:rPr>
-          <w:rFonts w:ascii="Consolas" w:hAnsi="Consolas"/>
+          <w:sz w:val="28"/>
+          <w:szCs w:val="28"/>
+          <w:lang w:eastAsia="ru-RU"/>
+        </w:rPr>
+        <w:t>. Результаты работы приложения представлены ниже.</w:t>
+      </w:r>
+    </w:p>
+    <w:p>
+      <w:pPr>
+        <w:shd w:val="clear" w:color="auto" w:fill="FFFFFF" w:themeFill="background1"/>
+        <w:spacing w:after="0" w:line="276" w:lineRule="auto"/>
+        <w:ind w:firstLine="426"/>
+        <w:rPr>
+          <w:rFonts w:ascii="Times New Roman" w:hAnsi="Times New Roman"/>
           <w:noProof/>
-          <w:sz w:val="18"/>
-          <w:szCs w:val="18"/>
-          <w:lang w:val="en-US" w:eastAsia="ru-RU"/>
-        </w:rPr>
-        <w:t>dirname</w:t>
-      </w:r>
-      <w:r>
-        <w:rPr>
-          <w:rFonts w:ascii="Consolas" w:hAnsi="Consolas"/>
-          <w:noProof/>
-          <w:sz w:val="18"/>
-          <w:szCs w:val="18"/>
-          <w:lang w:val="en-US" w:eastAsia="ru-RU"/>
-        </w:rPr>
-        <w:t>(__</w:t>
-      </w:r>
-      <w:r>
-        <w:rPr>
-          <w:rFonts w:ascii="Consolas" w:hAnsi="Consolas"/>
-          <w:noProof/>
-          <w:sz w:val="18"/>
-          <w:szCs w:val="18"/>
-          <w:lang w:val="en-US" w:eastAsia="ru-RU"/>
-        </w:rPr>
-        <w:t>file</w:t>
-      </w:r>
-      <w:r>
-        <w:rPr>
-          <w:rFonts w:ascii="Consolas" w:hAnsi="Consolas"/>
-          <w:noProof/>
-          <w:sz w:val="18"/>
-          <w:szCs w:val="18"/>
-          <w:lang w:val="en-US" w:eastAsia="ru-RU"/>
-        </w:rPr>
-        <w:t>__), '</w:t>
-      </w:r>
-      <w:r>
-        <w:rPr>
-          <w:rFonts w:ascii="Consolas" w:hAnsi="Consolas"/>
-          <w:noProof/>
-          <w:sz w:val="18"/>
-          <w:szCs w:val="18"/>
-          <w:lang w:val="en-US" w:eastAsia="ru-RU"/>
-        </w:rPr>
-        <w:t>data</w:t>
-      </w:r>
-      <w:r>
-        <w:rPr>
-          <w:rFonts w:ascii="Consolas" w:hAnsi="Consolas"/>
-          <w:noProof/>
-          <w:sz w:val="18"/>
-          <w:szCs w:val="18"/>
-          <w:lang w:val="en-US" w:eastAsia="ru-RU"/>
-        </w:rPr>
-        <w:t>', '</w:t>
-      </w:r>
-      <w:r>
-        <w:rPr>
-          <w:rFonts w:ascii="Consolas" w:hAnsi="Consolas"/>
-          <w:noProof/>
-          <w:sz w:val="18"/>
-          <w:szCs w:val="18"/>
-          <w:lang w:val="en-US" w:eastAsia="ru-RU"/>
-        </w:rPr>
-        <w:t>ex</w:t>
-      </w:r>
-      <w:r>
-        <w:rPr>
-          <w:rFonts w:ascii="Consolas" w:hAnsi="Consolas"/>
-          <w:noProof/>
-          <w:sz w:val="18"/>
-          <w:szCs w:val="18"/>
-          <w:lang w:val="en-US" w:eastAsia="ru-RU"/>
-        </w:rPr>
-        <w:t>1</w:t>
-      </w:r>
-      <w:r>
-        <w:rPr>
-          <w:rFonts w:ascii="Consolas" w:hAnsi="Consolas"/>
-          <w:noProof/>
-          <w:sz w:val="18"/>
-          <w:szCs w:val="18"/>
-          <w:lang w:val="en-US" w:eastAsia="ru-RU"/>
-        </w:rPr>
-        <w:t>data</w:t>
-      </w:r>
-      <w:r>
-        <w:rPr>
-          <w:rFonts w:ascii="Consolas" w:hAnsi="Consolas"/>
-          <w:noProof/>
-          <w:sz w:val="18"/>
-          <w:szCs w:val="18"/>
-          <w:lang w:val="en-US" w:eastAsia="ru-RU"/>
-        </w:rPr>
-        <w:t>2.</w:t>
-      </w:r>
-      <w:r>
-        <w:rPr>
-          <w:rFonts w:ascii="Consolas" w:hAnsi="Consolas"/>
-          <w:noProof/>
-          <w:sz w:val="18"/>
-          <w:szCs w:val="18"/>
-          <w:lang w:val="en-US" w:eastAsia="ru-RU"/>
-        </w:rPr>
-        <w:t>csv</w:t>
-      </w:r>
-      <w:r>
-        <w:rPr>
-          <w:rFonts w:ascii="Consolas" w:hAnsi="Consolas"/>
-          <w:noProof/>
-          <w:sz w:val="18"/>
-          <w:szCs w:val="18"/>
-          <w:lang w:val="en-US" w:eastAsia="ru-RU"/>
-        </w:rPr>
-        <w:t>')</w:t>
-      </w:r>
-    </w:p>
-    <w:p>
-      <w:pPr>
-        <w:shd w:val="clear" w:color="auto" w:fill="FFFFFF" w:themeFill="background1"/>
-        <w:spacing w:after="0" w:line="276" w:lineRule="auto"/>
-        <w:ind w:firstLine="426"/>
-        <w:rPr>
-          <w:rFonts w:ascii="Consolas" w:hAnsi="Consolas"/>
-          <w:noProof/>
-          <w:sz w:val="18"/>
-          <w:szCs w:val="18"/>
-          <w:lang w:val="en-US" w:eastAsia="ru-RU"/>
-        </w:rPr>
-      </w:pPr>
-      <w:r>
-        <w:rPr>
-          <w:rFonts w:ascii="Consolas" w:hAnsi="Consolas"/>
-          <w:noProof/>
-          <w:sz w:val="18"/>
-          <w:szCs w:val="18"/>
-          <w:lang w:val="en-US" w:eastAsia="ru-RU"/>
-        </w:rPr>
-        <w:lastRenderedPageBreak/>
-        <w:t xml:space="preserve">    </w:t>
-      </w:r>
-      <w:r>
-        <w:rPr>
-          <w:rFonts w:ascii="Consolas" w:hAnsi="Consolas"/>
-          <w:noProof/>
-          <w:sz w:val="18"/>
-          <w:szCs w:val="18"/>
-          <w:lang w:val="en-US" w:eastAsia="ru-RU"/>
-        </w:rPr>
-        <w:t>data = pd.read_csv(file_path)</w:t>
-      </w:r>
+          <w:sz w:val="28"/>
+          <w:szCs w:val="28"/>
+          <w:lang w:eastAsia="ru-RU"/>
+        </w:rPr>
+      </w:pPr>
     </w:p>
     <w:p>
       <w:pPr>
@@ -12232,44 +12471,163 @@
           <w:noProof/>
           <w:sz w:val="28"/>
           <w:szCs w:val="28"/>
+          <w:lang w:val="en-US" w:eastAsia="ru-RU"/>
+        </w:rPr>
+      </w:pPr>
+      <w:r>
+        <w:rPr>
+          <w:rFonts w:ascii="Times New Roman" w:hAnsi="Times New Roman"/>
+          <w:noProof/>
+          <w:sz w:val="28"/>
+          <w:szCs w:val="28"/>
           <w:lang w:eastAsia="ru-RU"/>
         </w:rPr>
-      </w:pPr>
+        <w:t xml:space="preserve">Рисунок 5 – результаты работы кроссплатформенного приложения на </w:t>
+      </w:r>
       <w:r>
         <w:rPr>
           <w:rFonts w:ascii="Times New Roman" w:hAnsi="Times New Roman"/>
           <w:noProof/>
           <w:sz w:val="28"/>
           <w:szCs w:val="28"/>
+          <w:lang w:val="en-US" w:eastAsia="ru-RU"/>
+        </w:rPr>
+        <w:t>Android</w:t>
+      </w:r>
+      <w:bookmarkEnd w:id="0"/>
+    </w:p>
+    <w:p>
+      <w:pPr>
+        <w:shd w:val="clear" w:color="auto" w:fill="FFFFFF" w:themeFill="background1"/>
+        <w:spacing w:after="0" w:line="276" w:lineRule="auto"/>
+        <w:ind w:firstLine="426"/>
+        <w:jc w:val="center"/>
+        <w:rPr>
+          <w:rFonts w:ascii="Times New Roman" w:hAnsi="Times New Roman"/>
+          <w:noProof/>
+          <w:sz w:val="28"/>
+          <w:szCs w:val="28"/>
+          <w:lang w:val="en-US" w:eastAsia="ru-RU"/>
+        </w:rPr>
+      </w:pPr>
+    </w:p>
+    <w:p>
+      <w:pPr>
+        <w:shd w:val="clear" w:color="auto" w:fill="FFFFFF" w:themeFill="background1"/>
+        <w:spacing w:after="0" w:line="276" w:lineRule="auto"/>
+        <w:ind w:firstLine="426"/>
+        <w:jc w:val="both"/>
+        <w:rPr>
+          <w:rFonts w:ascii="Times New Roman" w:hAnsi="Times New Roman"/>
+          <w:noProof/>
+          <w:sz w:val="28"/>
+          <w:szCs w:val="28"/>
           <w:lang w:eastAsia="ru-RU"/>
         </w:rPr>
-        <w:t xml:space="preserve">Рисунок 5 – результаты работы кроссплатформенного приложения на </w:t>
-      </w:r>
+      </w:pPr>
       <w:r>
         <w:rPr>
           <w:rFonts w:ascii="Times New Roman" w:hAnsi="Times New Roman"/>
           <w:noProof/>
           <w:sz w:val="28"/>
           <w:szCs w:val="28"/>
+          <w:lang w:eastAsia="ru-RU"/>
+        </w:rPr>
+        <w:lastRenderedPageBreak/>
+        <w:t>Точность работы данного классификатора получилась очень хорошей. Единственное, что я обнаружил во время тестирования: иногда первая цифра в четырёхзначных номерах распознавалась неправильно, и номера с кредитных карточек распознавались</w:t>
+      </w:r>
+      <w:r>
+        <w:rPr>
+          <w:rFonts w:ascii="Times New Roman" w:hAnsi="Times New Roman"/>
+          <w:noProof/>
+          <w:sz w:val="28"/>
+          <w:szCs w:val="28"/>
+          <w:lang w:eastAsia="ru-RU"/>
+        </w:rPr>
+        <w:t xml:space="preserve"> </w:t>
+      </w:r>
+      <w:r>
+        <w:rPr>
+          <w:rFonts w:ascii="Times New Roman" w:hAnsi="Times New Roman"/>
+          <w:noProof/>
+          <w:sz w:val="28"/>
+          <w:szCs w:val="28"/>
+          <w:lang w:eastAsia="ru-RU"/>
+        </w:rPr>
+        <w:t xml:space="preserve">тоже плохо (это связано с тем, что на карточках используется другой шрифт, особенно это заметно на цифрах: 6, 9, 1, 7. </w:t>
+      </w:r>
+      <w:r>
+        <w:rPr>
+          <w:rFonts w:ascii="Times New Roman" w:hAnsi="Times New Roman"/>
+          <w:noProof/>
+          <w:sz w:val="28"/>
+          <w:szCs w:val="28"/>
+          <w:lang w:eastAsia="ru-RU"/>
+        </w:rPr>
+        <w:t>Насколько</w:t>
+      </w:r>
+      <w:r>
+        <w:rPr>
+          <w:rFonts w:ascii="Times New Roman" w:hAnsi="Times New Roman"/>
+          <w:noProof/>
+          <w:sz w:val="28"/>
+          <w:szCs w:val="28"/>
+          <w:lang w:eastAsia="ru-RU"/>
+        </w:rPr>
+        <w:t xml:space="preserve"> </w:t>
+      </w:r>
+      <w:r>
+        <w:rPr>
+          <w:rFonts w:ascii="Times New Roman" w:hAnsi="Times New Roman"/>
+          <w:noProof/>
+          <w:sz w:val="28"/>
+          <w:szCs w:val="28"/>
+          <w:lang w:eastAsia="ru-RU"/>
+        </w:rPr>
+        <w:t>я смог заметить – таких шрифтов в исходном датасете не было</w:t>
+      </w:r>
+      <w:r>
+        <w:rPr>
+          <w:rFonts w:ascii="Times New Roman" w:hAnsi="Times New Roman"/>
+          <w:noProof/>
+          <w:sz w:val="28"/>
+          <w:szCs w:val="28"/>
+          <w:lang w:eastAsia="ru-RU"/>
+        </w:rPr>
+        <w:t>).</w:t>
+      </w:r>
+      <w:r>
+        <w:rPr>
+          <w:rFonts w:ascii="Times New Roman" w:hAnsi="Times New Roman"/>
+          <w:noProof/>
+          <w:sz w:val="28"/>
+          <w:szCs w:val="28"/>
+          <w:lang w:eastAsia="ru-RU"/>
+        </w:rPr>
+        <w:t xml:space="preserve"> Также распознавание вертикально написанных номеров работало крайне плохо (я почитал другие статьи</w:t>
+      </w:r>
+      <w:bookmarkStart w:id="1" w:name="_GoBack"/>
+      <w:bookmarkEnd w:id="1"/>
+      <w:r>
+        <w:rPr>
+          <w:rFonts w:ascii="Times New Roman" w:hAnsi="Times New Roman"/>
+          <w:noProof/>
+          <w:sz w:val="28"/>
+          <w:szCs w:val="28"/>
+          <w:lang w:eastAsia="ru-RU"/>
+        </w:rPr>
+        <w:t xml:space="preserve"> на эту тему и понял, что при такой архитектуре нейронной сети это </w:t>
+      </w:r>
+      <w:r>
+        <w:rPr>
+          <w:rFonts w:ascii="Times New Roman" w:hAnsi="Times New Roman"/>
+          <w:noProof/>
+          <w:sz w:val="28"/>
+          <w:szCs w:val="28"/>
           <w:lang w:val="en-US" w:eastAsia="ru-RU"/>
         </w:rPr>
-        <w:t>Android</w:t>
-      </w:r>
-    </w:p>
-    <w:p>
-      <w:pPr>
-        <w:shd w:val="clear" w:color="auto" w:fill="FFFFFF" w:themeFill="background1"/>
-        <w:spacing w:after="0" w:line="276" w:lineRule="auto"/>
-        <w:jc w:val="both"/>
-        <w:rPr>
-          <w:rFonts w:ascii="Times New Roman" w:hAnsi="Times New Roman"/>
-          <w:b/>
-          <w:bCs/>
-          <w:color w:val="000000" w:themeColor="text1"/>
-          <w:sz w:val="28"/>
-          <w:szCs w:val="28"/>
-        </w:rPr>
-      </w:pPr>
+        <w:t>known</w:t>
+      </w:r>
       <w:r>
         <w:rPr>
           <w:rFonts w:ascii="Times New Roman" w:hAnsi="Times New Roman"/>
@@ -12278,21 +12636,28 @@
           <w:szCs w:val="28"/>
           <w:lang w:eastAsia="ru-RU"/>
         </w:rPr>
-        <w:tab/>
-      </w:r>
-      <w:bookmarkEnd w:id="0"/>
-    </w:p>
-    <w:p>
-      <w:pPr>
-        <w:shd w:val="clear" w:color="auto" w:fill="FFFFFF" w:themeFill="background1"/>
-        <w:spacing w:after="0" w:line="276" w:lineRule="auto"/>
-        <w:ind w:firstLine="709"/>
-        <w:rPr>
-          <w:rFonts w:ascii="Times New Roman" w:hAnsi="Times New Roman"/>
-          <w:sz w:val="28"/>
-          <w:szCs w:val="28"/>
-        </w:rPr>
-      </w:pPr>
+        <w:t xml:space="preserve"> </w:t>
+      </w:r>
+      <w:r>
+        <w:rPr>
+          <w:rFonts w:ascii="Times New Roman" w:hAnsi="Times New Roman"/>
+          <w:noProof/>
+          <w:sz w:val="28"/>
+          <w:szCs w:val="28"/>
+          <w:lang w:val="en-US" w:eastAsia="ru-RU"/>
+        </w:rPr>
+        <w:t>issue</w:t>
+      </w:r>
+      <w:r>
+        <w:rPr>
+          <w:rFonts w:ascii="Times New Roman" w:hAnsi="Times New Roman"/>
+          <w:noProof/>
+          <w:sz w:val="28"/>
+          <w:szCs w:val="28"/>
+          <w:lang w:eastAsia="ru-RU"/>
+        </w:rPr>
+        <w:t>). Во всех остальных случаях классификатор работал очень хорошо.</w:t>
+      </w:r>
     </w:p>
     <w:sectPr>
       <w:footerReference w:type="default" r:id="rId20"/>
@@ -12386,7 +12751,7 @@
             <w:sz w:val="28"/>
             <w:szCs w:val="28"/>
           </w:rPr>
-          <w:t>14</w:t>
+          <w:t>15</w:t>
         </w:r>
         <w:r>
           <w:rPr>
@@ -15797,7 +16162,7 @@
 </file>
 
 <file path=customXml/itemProps1.xml><?xml version="1.0" encoding="utf-8"?>
-<ds:datastoreItem xmlns:ds="http://schemas.openxmlformats.org/officeDocument/2006/customXml" ds:itemID="{134CAC4C-FFBE-4E2B-A4CA-A430C99D00B4}">
+<ds:datastoreItem xmlns:ds="http://schemas.openxmlformats.org/officeDocument/2006/customXml" ds:itemID="{B9335B7C-E026-4AD3-9910-40D5ADF4DC6E}">
   <ds:schemaRefs>
     <ds:schemaRef ds:uri="http://schemas.openxmlformats.org/officeDocument/2006/bibliography"/>
   </ds:schemaRefs>

</xml_diff>